<commit_message>
package uploads in files umbenannt
</commit_message>
<xml_diff>
--- a/Doku/DokumentationMedienprojekt.docx
+++ b/Doku/DokumentationMedienprojekt.docx
@@ -7959,11 +7959,32 @@
       </w:r>
     </w:p>
     <w:p>
-      <w:pPr>
-        <w:rPr>
-          <w:b/>
-        </w:rPr>
-      </w:pPr>
+      <w:r>
+        <w:t xml:space="preserve">Da auf der Website der Fussballmannschaft sowohl die Bilder der Bildergalerie, als auch Dokumente </w:t>
+      </w:r>
+      <w:r>
+        <w:t xml:space="preserve">für den Dokumente Manager hochgeladen werden müssen, stellt der </w:t>
+      </w:r>
+      <w:r>
+        <w:rPr>
+          <w:rStyle w:val="ConsolasChar"/>
+        </w:rPr>
+        <w:t>AbstractUploadService</w:t>
+      </w:r>
+      <w:r>
+        <w:t xml:space="preserve"> im Package </w:t>
+      </w:r>
+      <w:r>
+        <w:rPr>
+          <w:rStyle w:val="ConsolasChar"/>
+        </w:rPr>
+        <w:t>fhwedel.medienprojekt.fussball.service.uploads</w:t>
+      </w:r>
+      <w:r>
+        <w:t xml:space="preserve"> gemeinsame Funktionalität für Upload und Anzeige bereit.</w:t>
+      </w:r>
+      <w:bookmarkStart w:id="0" w:name="_GoBack"/>
+      <w:bookmarkEnd w:id="0"/>
     </w:p>
     <w:p>
       <w:pPr>
@@ -8248,18 +8269,18 @@
           <w:lang w:eastAsia="de-DE"/>
         </w:rPr>
         <w:drawing>
-          <wp:anchor distT="0" distB="0" distL="114300" distR="114300" simplePos="0" relativeHeight="251674112" behindDoc="0" locked="0" layoutInCell="1" allowOverlap="1">
+          <wp:anchor distT="0" distB="0" distL="114300" distR="114300" simplePos="0" relativeHeight="251710976" behindDoc="0" locked="0" layoutInCell="1" allowOverlap="1">
             <wp:simplePos x="0" y="0"/>
             <wp:positionH relativeFrom="column">
-              <wp:posOffset>-137795</wp:posOffset>
+              <wp:posOffset>-261620</wp:posOffset>
             </wp:positionH>
             <wp:positionV relativeFrom="paragraph">
-              <wp:posOffset>118110</wp:posOffset>
+              <wp:posOffset>45720</wp:posOffset>
             </wp:positionV>
-            <wp:extent cx="2933700" cy="1271905"/>
-            <wp:effectExtent l="0" t="0" r="0" b="4445"/>
+            <wp:extent cx="3082290" cy="1552575"/>
+            <wp:effectExtent l="0" t="0" r="3810" b="9525"/>
             <wp:wrapSquare wrapText="bothSides"/>
-            <wp:docPr id="57" name="Picture 57"/>
+            <wp:docPr id="77" name="Picture 77"/>
             <wp:cNvGraphicFramePr>
               <a:graphicFrameLocks xmlns:a="http://schemas.openxmlformats.org/drawingml/2006/main" noChangeAspect="1"/>
             </wp:cNvGraphicFramePr>
@@ -8267,7 +8288,7 @@
               <a:graphicData uri="http://schemas.openxmlformats.org/drawingml/2006/picture">
                 <pic:pic xmlns:pic="http://schemas.openxmlformats.org/drawingml/2006/picture">
                   <pic:nvPicPr>
-                    <pic:cNvPr id="0" name="Picture 11"/>
+                    <pic:cNvPr id="0" name="Picture 8"/>
                     <pic:cNvPicPr>
                       <a:picLocks noChangeAspect="1" noChangeArrowheads="1"/>
                     </pic:cNvPicPr>
@@ -8288,7 +8309,7 @@
                   <pic:spPr bwMode="auto">
                     <a:xfrm>
                       <a:off x="0" y="0"/>
-                      <a:ext cx="2933700" cy="1271905"/>
+                      <a:ext cx="3082290" cy="1552575"/>
                     </a:xfrm>
                     <a:prstGeom prst="rect">
                       <a:avLst/>
@@ -8311,18 +8332,27 @@
         </w:drawing>
       </w:r>
       <w:r>
-        <w:t>Zum Uploaden neuer Bilder steht ein Upload Formular zur Verfügung, über das neue Bilder im JPEG oder PNG Format hochgeladen werden können.</w:t>
-      </w:r>
-    </w:p>
-    <w:p>
-      <w:r>
-        <w:t>Die momentan auf der Seite zugreifbaren Bilder sind auf eine Breite von 640px komprimiert, bei weiterem Upload von Bildern müssen diese zuvor per Hand komprimiert werden, um Ladezeit der Galerie nicht negativ zu beeinflussen.</w:t>
-      </w:r>
-    </w:p>
-    <w:p/>
-    <w:p>
+        <w:t>Zum Uploaden neuer Bilder steht ein Upload Formular zur Verfügung, über das neue Bilder im JPEG oder PNG Format hochgeladen</w:t>
+      </w:r>
+      <w:r>
+        <w:t xml:space="preserve"> und ein Name des Bildes angegeben</w:t>
+      </w:r>
+      <w:r>
+        <w:t xml:space="preserve"> werden können.</w:t>
+      </w:r>
+    </w:p>
+    <w:p>
+      <w:r>
+        <w:t xml:space="preserve">Die momentan auf der Seite zugreifbaren Bilder sind auf eine Breite von 640px komprimiert, bei weiterem Upload von Bildern müssen diese zuvor </w:t>
+      </w:r>
       <w:r>
         <w:lastRenderedPageBreak/>
+        <w:t>per Hand komprimiert werden, um Ladezeit der Galerie nicht negativ zu beeinflussen.</w:t>
+      </w:r>
+    </w:p>
+    <w:p/>
+    <w:p>
+      <w:r>
         <w:t xml:space="preserve">Um die angegebenen Bilder speichern zu können, </w:t>
       </w:r>
       <w:r>
@@ -8365,9 +8395,9 @@
         </w:rPr>
         <w:drawing>
           <wp:inline distT="0" distB="0" distL="0" distR="0">
-            <wp:extent cx="5753100" cy="1819275"/>
-            <wp:effectExtent l="0" t="0" r="0" b="9525"/>
-            <wp:docPr id="41" name="Picture 41"/>
+            <wp:extent cx="5753100" cy="1943100"/>
+            <wp:effectExtent l="0" t="0" r="0" b="0"/>
+            <wp:docPr id="76" name="Picture 76"/>
             <wp:cNvGraphicFramePr>
               <a:graphicFrameLocks xmlns:a="http://schemas.openxmlformats.org/drawingml/2006/main" noChangeAspect="1"/>
             </wp:cNvGraphicFramePr>
@@ -8375,7 +8405,7 @@
               <a:graphicData uri="http://schemas.openxmlformats.org/drawingml/2006/picture">
                 <pic:pic xmlns:pic="http://schemas.openxmlformats.org/drawingml/2006/picture">
                   <pic:nvPicPr>
-                    <pic:cNvPr id="0" name="Picture 12"/>
+                    <pic:cNvPr id="0" name="Picture 7"/>
                     <pic:cNvPicPr>
                       <a:picLocks noChangeAspect="1" noChangeArrowheads="1"/>
                     </pic:cNvPicPr>
@@ -8396,7 +8426,7 @@
                   <pic:spPr bwMode="auto">
                     <a:xfrm>
                       <a:off x="0" y="0"/>
-                      <a:ext cx="5753100" cy="1819275"/>
+                      <a:ext cx="5753100" cy="1943100"/>
                     </a:xfrm>
                     <a:prstGeom prst="rect">
                       <a:avLst/>
@@ -8478,12 +8508,7 @@
         <w:t xml:space="preserve"> zur Verfügung.</w:t>
       </w:r>
       <w:r>
-        <w:t xml:space="preserve"> Geprüft wird zur Validierung des Image</w:t>
-      </w:r>
-      <w:bookmarkStart w:id="0" w:name="_GoBack"/>
-      <w:bookmarkEnd w:id="0"/>
-      <w:r>
-        <w:t xml:space="preserve">s mit Hilfe der </w:t>
+        <w:t xml:space="preserve"> Geprüft wird zur Validierung des Images mit Hilfe der </w:t>
       </w:r>
       <w:r>
         <w:rPr>
@@ -8493,6 +8518,9 @@
       </w:r>
       <w:r>
         <w:t>-Funktion in erster Linie das Dateiformat. Erlaubt sind JPG und PNG, so soll verhindert werden dass zum Beispiel EXE-Dateien hochgeladen werden.</w:t>
+      </w:r>
+      <w:r>
+        <w:t xml:space="preserve"> Auch der im Formular angegebene Name wird auf Richtigkeit geprüft und Sonderzeichen entfernt, sowie eine Endung angehängt, sollte diese fehlen.</w:t>
       </w:r>
     </w:p>
     <w:p/>
@@ -8503,18 +8531,18 @@
           <w:lang w:eastAsia="de-DE"/>
         </w:rPr>
         <w:drawing>
-          <wp:anchor distT="0" distB="0" distL="114300" distR="114300" simplePos="0" relativeHeight="251667968" behindDoc="0" locked="0" layoutInCell="1" allowOverlap="1" wp14:anchorId="56027632" wp14:editId="377D5027">
+          <wp:anchor distT="0" distB="0" distL="114300" distR="114300" simplePos="0" relativeHeight="251709952" behindDoc="0" locked="0" layoutInCell="1" allowOverlap="1">
             <wp:simplePos x="0" y="0"/>
             <wp:positionH relativeFrom="column">
-              <wp:posOffset>1905</wp:posOffset>
+              <wp:posOffset>-4445</wp:posOffset>
             </wp:positionH>
             <wp:positionV relativeFrom="paragraph">
-              <wp:posOffset>3810</wp:posOffset>
+              <wp:posOffset>-1905</wp:posOffset>
             </wp:positionV>
-            <wp:extent cx="2413000" cy="3670300"/>
-            <wp:effectExtent l="0" t="0" r="6350" b="6350"/>
+            <wp:extent cx="2476500" cy="3381375"/>
+            <wp:effectExtent l="0" t="0" r="0" b="9525"/>
             <wp:wrapSquare wrapText="bothSides"/>
-            <wp:docPr id="34" name="Grafik 34"/>
+            <wp:docPr id="75" name="Picture 75"/>
             <wp:cNvGraphicFramePr>
               <a:graphicFrameLocks xmlns:a="http://schemas.openxmlformats.org/drawingml/2006/main" noChangeAspect="1"/>
             </wp:cNvGraphicFramePr>
@@ -8522,7 +8550,7 @@
               <a:graphicData uri="http://schemas.openxmlformats.org/drawingml/2006/picture">
                 <pic:pic xmlns:pic="http://schemas.openxmlformats.org/drawingml/2006/picture">
                   <pic:nvPicPr>
-                    <pic:cNvPr id="0" name="Picture 4"/>
+                    <pic:cNvPr id="0" name="Picture 6"/>
                     <pic:cNvPicPr>
                       <a:picLocks noChangeAspect="1" noChangeArrowheads="1"/>
                     </pic:cNvPicPr>
@@ -8543,7 +8571,7 @@
                   <pic:spPr bwMode="auto">
                     <a:xfrm>
                       <a:off x="0" y="0"/>
-                      <a:ext cx="2413000" cy="3670300"/>
+                      <a:ext cx="2476500" cy="3381375"/>
                     </a:xfrm>
                     <a:prstGeom prst="rect">
                       <a:avLst/>
@@ -8619,7 +8647,22 @@
         <w:t>ImageService</w:t>
       </w:r>
       <w:r>
-        <w:t xml:space="preserve"> übernimmt das Validieren und Speichern beim Upload von Bildern.</w:t>
+        <w:t xml:space="preserve"> übernimmt das Validieren und Sp</w:t>
+      </w:r>
+      <w:r>
+        <w:t xml:space="preserve">eichern beim Upload von Bildern und beerbt dabei den </w:t>
+      </w:r>
+      <w:r>
+        <w:rPr>
+          <w:rStyle w:val="ConsolasChar"/>
+        </w:rPr>
+        <w:t>AbstractUploadService</w:t>
+      </w:r>
+      <w:r>
+        <w:rPr>
+          <w:rStyle w:val="ConsolasChar"/>
+        </w:rPr>
+        <w:t>.</w:t>
       </w:r>
     </w:p>
     <w:p/>
@@ -8714,6 +8757,7 @@
           <w:noProof/>
           <w:lang w:eastAsia="de-DE"/>
         </w:rPr>
+        <w:lastRenderedPageBreak/>
         <w:t>Die Website gliedert sich in einen öffentlichen und einen authorisierten Bereich, der je nach Login-Status der Besuchers zugreifbar ist. Die öffentlichen Seiten (siehe Anforderungen) sind für alle sichtbar, wohingegen nur angemeldete Nutzer den authorisierten Bereich der Website einsehen dürfen. Dazu zählen zum Beispiel das Forum oder das Adressbuch.</w:t>
       </w:r>
     </w:p>
@@ -8737,7 +8781,6 @@
           <w:noProof/>
           <w:lang w:eastAsia="de-DE"/>
         </w:rPr>
-        <w:lastRenderedPageBreak/>
         <w:t xml:space="preserve">Zusätzlich besitzen die User der Seite verschiedene Rechte – sie lassen sich aufteilen in Administratoren und normale User.  </w:t>
       </w:r>
     </w:p>
@@ -12869,7 +12912,7 @@
 </file>
 
 <file path=customXml/itemProps1.xml><?xml version="1.0" encoding="utf-8"?>
-<ds:datastoreItem xmlns:ds="http://schemas.openxmlformats.org/officeDocument/2006/customXml" ds:itemID="{79941B8C-9776-4F1B-9ABE-4E59C22FE61B}">
+<ds:datastoreItem xmlns:ds="http://schemas.openxmlformats.org/officeDocument/2006/customXml" ds:itemID="{97C59A19-4AF9-453B-87BE-11B167C4D3DB}">
   <ds:schemaRefs>
     <ds:schemaRef ds:uri="http://schemas.openxmlformats.org/officeDocument/2006/bibliography"/>
   </ds:schemaRefs>

</xml_diff>